<commit_message>
table reformatting works now
</commit_message>
<xml_diff>
--- a/output/disclosurestatement.docx
+++ b/output/disclosurestatement.docx
@@ -6,6 +6,8 @@
       <w:pPr>
         <w:rPr>
           <w:rFonts w:ascii="Georgia" w:eastAsia="Times New Roman" w:hAnsi="Georgia" w:cs="Times New Roman"/>
+          <w:b/>
+          <w:bCs/>
           <w:color w:val="353C3F"/>
           <w:shd w:val="clear" w:color="auto" w:fill="FFFFFF"/>
           <w:lang w:eastAsia="en-GB"/>
@@ -14,11 +16,64 @@
       <w:r>
         <w:rPr>
           <w:rFonts w:ascii="Georgia" w:eastAsia="Times New Roman" w:hAnsi="Georgia" w:cs="Times New Roman"/>
-          <w:color w:val="353C3F"/>
-          <w:shd w:val="clear" w:color="auto" w:fill="FFFFFF"/>
-          <w:lang w:eastAsia="en-GB"/>
-        </w:rPr>
-        <w:t xml:space="preserve">This research was partially funded by a Berkeley Initiative for Transparency in the Social Sciences SSMART </w:t>
+          <w:b/>
+          <w:bCs/>
+          <w:color w:val="353C3F"/>
+          <w:shd w:val="clear" w:color="auto" w:fill="FFFFFF"/>
+          <w:lang w:eastAsia="en-GB"/>
+        </w:rPr>
+        <w:t>Disclosure Statement for “Aggregating Distributional Treatment Effects: A Bayesian Hierarchical Analysis of the Microcredit Literature”</w:t>
+      </w:r>
+      <w:r>
+        <w:rPr>
+          <w:rFonts w:ascii="Georgia" w:eastAsia="Times New Roman" w:hAnsi="Georgia" w:cs="Times New Roman"/>
+          <w:b/>
+          <w:bCs/>
+          <w:color w:val="353C3F"/>
+          <w:shd w:val="clear" w:color="auto" w:fill="FFFFFF"/>
+          <w:lang w:eastAsia="en-GB"/>
+        </w:rPr>
+        <w:t>:</w:t>
+      </w:r>
+    </w:p>
+    <w:p>
+      <w:pPr>
+        <w:rPr>
+          <w:rFonts w:ascii="Georgia" w:eastAsia="Times New Roman" w:hAnsi="Georgia" w:cs="Times New Roman"/>
+          <w:color w:val="353C3F"/>
+          <w:shd w:val="clear" w:color="auto" w:fill="FFFFFF"/>
+          <w:lang w:eastAsia="en-GB"/>
+        </w:rPr>
+      </w:pPr>
+    </w:p>
+    <w:p>
+      <w:pPr>
+        <w:rPr>
+          <w:rFonts w:ascii="Georgia" w:eastAsia="Times New Roman" w:hAnsi="Georgia" w:cs="Times New Roman"/>
+          <w:color w:val="353C3F"/>
+          <w:shd w:val="clear" w:color="auto" w:fill="FFFFFF"/>
+          <w:lang w:eastAsia="en-GB"/>
+        </w:rPr>
+      </w:pPr>
+      <w:proofErr w:type="spellStart"/>
+      <w:r>
+        <w:rPr>
+          <w:rFonts w:ascii="Georgia" w:eastAsia="Times New Roman" w:hAnsi="Georgia" w:cs="Times New Roman"/>
+          <w:color w:val="353C3F"/>
+          <w:shd w:val="clear" w:color="auto" w:fill="FFFFFF"/>
+          <w:lang w:eastAsia="en-GB"/>
+        </w:rPr>
+        <w:t>This</w:t>
+      </w:r>
+      <w:proofErr w:type="spellEnd"/>
+      <w:r>
+        <w:rPr>
+          <w:rFonts w:ascii="Georgia" w:eastAsia="Times New Roman" w:hAnsi="Georgia" w:cs="Times New Roman"/>
+          <w:color w:val="353C3F"/>
+          <w:shd w:val="clear" w:color="auto" w:fill="FFFFFF"/>
+          <w:lang w:eastAsia="en-GB"/>
+        </w:rPr>
+        <w:t xml:space="preserve"> research was partially funded by a Berkeley Initiative for Transparency in the Social Sciences SSMART </w:t>
       </w:r>
       <w:proofErr w:type="spellStart"/>
       <w:r>

</xml_diff>